<commit_message>
DTI et ACD améliorés
</commit_message>
<xml_diff>
--- a/Méthode Analyse Chronologique Descendante .docx
+++ b/Méthode Analyse Chronologique Descendante .docx
@@ -26,21 +26,12 @@
     </w:p>
     <w:p>
       <w:r>
-        <w:t xml:space="preserve">Vise à identifier et ordonner de façon chronologique les traitements de notre application. On part d'une description générale de ce que l'on veut faire (la tâche/le traitement à réaliser), puis on la décompose en plusieurs </w:t>
-      </w:r>
-      <w:r>
-        <w:t>sous-parties</w:t>
-      </w:r>
-      <w:r>
-        <w:t xml:space="preserve">, qu'on décompose elles aussi en sous-parties jusqu'à obtenir des sous-tâches très simples. L'objectif étant notamment d'identifier les sous-tâches utilisées à plusieurs endroits. </w:t>
-      </w:r>
-    </w:p>
-    <w:p>
-      <w:r>
-        <w:t xml:space="preserve">Tâche : </w:t>
-      </w:r>
-      <w:r>
-        <w:t>Programmer le jeu La revanche de Snoopy</w:t>
+        <w:t xml:space="preserve">Vise à identifier et ordonner de façon chronologique les traitements de notre application. On part d'une description générale de ce que l'on veut faire (la tâche/le traitement à réaliser), puis on la décompose en plusieurs sous-parties, qu'on décompose elles aussi en sous-parties jusqu'à obtenir des sous-tâches très simples. L'objectif étant notamment d'identifier les sous-tâches utilisées à plusieurs endroits. </w:t>
+      </w:r>
+    </w:p>
+    <w:p>
+      <w:r>
+        <w:t>Tâche : Programmer le jeu La revanche de Snoopy</w:t>
       </w:r>
     </w:p>
     <w:p>
@@ -170,16 +161,7 @@
     </w:p>
     <w:p>
       <w:r>
-        <w:t>Décomposition de</w:t>
-      </w:r>
-      <w:r>
-        <w:t>s</w:t>
-      </w:r>
-      <w:r>
-        <w:t xml:space="preserve"> sous-tâche</w:t>
-      </w:r>
-      <w:r>
-        <w:t>s :</w:t>
+        <w:t>Décomposition des sous-tâches :</w:t>
       </w:r>
     </w:p>
     <w:p>
@@ -191,7 +173,16 @@
         </w:numPr>
       </w:pPr>
       <w:r>
-        <w:t>Afficher le menu principal dès le lancement.</w:t>
+        <w:t>Afficher le menu principal dès le lancement</w:t>
+      </w:r>
+      <w:r>
+        <w:t xml:space="preserve"> </w:t>
+      </w:r>
+      <w:r>
+        <w:t>à partir du</w:t>
+      </w:r>
+      <w:r>
+        <w:t xml:space="preserve"> programme principal.</w:t>
       </w:r>
     </w:p>
     <w:p>
@@ -209,53 +200,43 @@
         <w:rPr>
           <w:lang w:eastAsia="fr-FR"/>
         </w:rPr>
-        <w:t>C</w:t>
+        <w:t xml:space="preserve">Afficher </w:t>
       </w:r>
       <w:r>
         <w:rPr>
           <w:lang w:eastAsia="fr-FR"/>
         </w:rPr>
-        <w:t>réer des fichiers texte pour chaque niveau, où chaque élément du décor est représenté par un chiffre.</w:t>
-      </w:r>
-    </w:p>
-    <w:p>
-      <w:pPr>
-        <w:pStyle w:val="Paragraphedeliste"/>
+        <w:t>une</w:t>
+      </w:r>
+      <w:r>
         <w:rPr>
           <w:lang w:eastAsia="fr-FR"/>
         </w:rPr>
-      </w:pPr>
+        <w:t xml:space="preserve"> matrice </w:t>
+      </w:r>
       <w:r>
         <w:rPr>
           <w:lang w:eastAsia="fr-FR"/>
         </w:rPr>
-        <w:t>Écri</w:t>
+        <w:t xml:space="preserve">de 10x20 </w:t>
       </w:r>
       <w:r>
         <w:rPr>
           <w:lang w:eastAsia="fr-FR"/>
         </w:rPr>
-        <w:t>re</w:t>
+        <w:t xml:space="preserve">dans </w:t>
       </w:r>
       <w:r>
         <w:rPr>
           <w:lang w:eastAsia="fr-FR"/>
         </w:rPr>
-        <w:t xml:space="preserve"> une fonction pour charger un niveau à partir du fichier texte et stocker les données dans une matrice 2D en mémoire.</w:t>
-      </w:r>
-    </w:p>
-    <w:p>
-      <w:pPr>
-        <w:pStyle w:val="Paragraphedeliste"/>
+        <w:t>la console à partir du programme principal</w:t>
+      </w:r>
+      <w:r>
         <w:rPr>
           <w:lang w:eastAsia="fr-FR"/>
         </w:rPr>
-      </w:pPr>
-      <w:r>
-        <w:rPr>
-          <w:lang w:eastAsia="fr-FR"/>
-        </w:rPr>
-        <w:t>Afficher la matrice dans le programme principal.</w:t>
+        <w:t>.</w:t>
       </w:r>
     </w:p>
     <w:p>
@@ -267,7 +248,19 @@
         </w:numPr>
       </w:pPr>
       <w:r>
-        <w:t>Créer un sous-programme permettant de modifier la matrice pour assurer le déplacement. Blinder afin de respecter les déplacements autorisés.</w:t>
+        <w:t>Créer un</w:t>
+      </w:r>
+      <w:r>
+        <w:t xml:space="preserve">e boucle </w:t>
+      </w:r>
+      <w:r>
+        <w:t>permettant de modifier la matrice pour assurer le déplacement</w:t>
+      </w:r>
+      <w:r>
+        <w:t xml:space="preserve"> de Snoopy</w:t>
+      </w:r>
+      <w:r>
+        <w:t>. Blinder afin de respecter les déplacements autorisés.</w:t>
       </w:r>
     </w:p>
     <w:p>
@@ -291,7 +284,10 @@
         </w:numPr>
       </w:pPr>
       <w:r>
-        <w:t>Créer un sous-programme permettant au joueur de mettre pause, c’est-à-dire de figer Snoopy, la balle et le chronomètre.</w:t>
+        <w:t>Créer un sous-programme permettant au joueur de mettre pause, c’est-à-dire de figer Snoopy, la balle et le chronomètre</w:t>
+      </w:r>
+      <w:r>
+        <w:t xml:space="preserve"> grâce à un pointeur agissant sur chacune de ces fonctions.</w:t>
       </w:r>
     </w:p>
     <w:p>
@@ -303,15 +299,19 @@
         </w:numPr>
       </w:pPr>
       <w:r>
-        <w:t xml:space="preserve">Créer un sous-programme qui affiche un </w:t>
-      </w:r>
-      <w:proofErr w:type="spellStart"/>
-      <w:r>
-        <w:t>timer</w:t>
-      </w:r>
-      <w:proofErr w:type="spellEnd"/>
-      <w:r>
-        <w:t xml:space="preserve"> de 120 secondes représentant le temps du niveau.</w:t>
+        <w:t>Créer un</w:t>
+      </w:r>
+      <w:r>
+        <w:t xml:space="preserve">e boucle </w:t>
+      </w:r>
+      <w:r>
+        <w:t>qui affiche</w:t>
+      </w:r>
+      <w:r>
+        <w:t xml:space="preserve"> dans la console</w:t>
+      </w:r>
+      <w:r>
+        <w:t xml:space="preserve"> un timer de 120 secondes représentant le temps du niveau.</w:t>
       </w:r>
     </w:p>
     <w:p>
@@ -323,15 +323,13 @@
         </w:numPr>
       </w:pPr>
       <w:r>
-        <w:t>Créer un sous-programme permettant au joueur peut de sauvegarder sa partie en appuyant sur la touche '</w:t>
-      </w:r>
-      <w:proofErr w:type="gramStart"/>
-      <w:r>
-        <w:t>s' du</w:t>
-      </w:r>
-      <w:proofErr w:type="gramEnd"/>
-      <w:r>
-        <w:t xml:space="preserve"> clavier. Dès qu'il le fait, le programme lui demande le nom du fichier de sauvegarde puis retourne sur le menu principal.</w:t>
+        <w:t>Créer un sous-programme permettant au joueur peut de sauvegarder sa partie en appuyant sur la touche 's' du clavier. Dès qu'il le fait, le programme lui demande le nom du fichier de sauvegarde puis retourne sur le menu principal</w:t>
+      </w:r>
+      <w:r>
+        <w:t xml:space="preserve"> grâce à une boucle</w:t>
+      </w:r>
+      <w:r>
+        <w:t>.</w:t>
       </w:r>
     </w:p>
     <w:p>
@@ -343,15 +341,25 @@
         </w:numPr>
       </w:pPr>
       <w:r>
-        <w:t xml:space="preserve">Créer un sous-programme qui affiche le score à la fin de chaque partie : </w:t>
-      </w:r>
-      <w:proofErr w:type="spellStart"/>
-      <w:r>
-        <w:t>Sniveau</w:t>
-      </w:r>
-      <w:proofErr w:type="spellEnd"/>
-      <w:r>
-        <w:t xml:space="preserve"> = temps restant * 100</w:t>
+        <w:t>A partir du menu principal, récupérer le temps restant à la fin de partie. Si le joueur a gagné,</w:t>
+      </w:r>
+      <w:r>
+        <w:t xml:space="preserve"> affiche</w:t>
+      </w:r>
+      <w:r>
+        <w:t>r</w:t>
+      </w:r>
+      <w:r>
+        <w:t xml:space="preserve"> le score à la fin de chaque partie </w:t>
+      </w:r>
+      <w:r>
+        <w:t xml:space="preserve">grâce à la formule </w:t>
+      </w:r>
+      <w:r>
+        <w:t xml:space="preserve">: </w:t>
+      </w:r>
+      <w:r>
+        <w:t>Sniveau = temps restant * 100</w:t>
       </w:r>
       <w:r>
         <w:t xml:space="preserve">. </w:t>
@@ -378,15 +386,25 @@
         </w:numPr>
       </w:pPr>
       <w:r>
-        <w:t>Créer un sous-programme permettant de contrôler la victoire ou non. Une fois un niveau terminé, on charge automatiquement le niveau suivant. Quand le joueur perd toutes ses vies, on affiche « </w:t>
-      </w:r>
-      <w:proofErr w:type="spellStart"/>
-      <w:r>
-        <w:t>GameOver</w:t>
-      </w:r>
-      <w:proofErr w:type="spellEnd"/>
-      <w:r>
-        <w:t> » sur le programme principal et le jeu revient au menu principal.</w:t>
+        <w:t>Créer un</w:t>
+      </w:r>
+      <w:r>
+        <w:t xml:space="preserve">e condition </w:t>
+      </w:r>
+      <w:r>
+        <w:t>permettant de contrôler la victoire ou non. Une fois un niveau terminé, on charge automatiquement le niveau suivant. Quand le joueur perd toutes ses vies, on affiche « GameOver » sur l</w:t>
+      </w:r>
+      <w:r>
+        <w:t xml:space="preserve">a console </w:t>
+      </w:r>
+      <w:r>
+        <w:t>et le jeu revient au menu principal</w:t>
+      </w:r>
+      <w:r>
+        <w:t xml:space="preserve"> grâce à une boucle</w:t>
+      </w:r>
+      <w:r>
+        <w:t>.</w:t>
       </w:r>
     </w:p>
     <w:sectPr>

</xml_diff>